<commit_message>
add reports (need some feed back)
</commit_message>
<xml_diff>
--- a/reports/react-router.docx
+++ b/reports/react-router.docx
@@ -49,10 +49,7 @@
         <w:t xml:space="preserve">General Information &amp; Licensing </w:t>
       </w:r>
       <w:r>
-        <w:t>section for each technolo</w:t>
-      </w:r>
-      <w:r>
-        <w:t>gy.</w:t>
+        <w:t>section for each technology.</w:t>
       </w:r>
     </w:p>
     <w:p>
@@ -106,10 +103,7 @@
         <w:t>License Type</w:t>
       </w:r>
       <w:r>
-        <w:t>: Three letter acrony</w:t>
-      </w:r>
-      <w:r>
-        <w:t>m is fine.</w:t>
+        <w:t>: Three letter acronym is fine.</w:t>
       </w:r>
     </w:p>
     <w:p>
@@ -158,10 +152,7 @@
         <w:t>not</w:t>
       </w:r>
       <w:r>
-        <w:t xml:space="preserve"> do as a result of using this technology in your project? Some licenses prevent you from using the project for </w:t>
-      </w:r>
-      <w:r>
-        <w:t>commercial use, for example.</w:t>
+        <w:t xml:space="preserve"> do as a result of using this technology in your project? Some licenses prevent you from using the project for commercial use, for example.</w:t>
       </w:r>
     </w:p>
     <w:p>
@@ -192,10 +183,7 @@
     <w:p/>
     <w:p>
       <w:r>
-        <w:t>If</w:t>
-      </w:r>
-      <w:r>
-        <w:t xml:space="preserve"> there’s anything we can clarify, please don’t hesitate to reach out! You can reach us using the methods outlined on the course website or see us during our office hours.</w:t>
+        <w:t>If there’s anything we can clarify, please don’t hesitate to reach out! You can reach us using the methods outlined on the course website or see us during our office hours.</w:t>
       </w:r>
     </w:p>
     <w:p>
@@ -653,7 +641,13 @@
       <w:bookmarkStart w:id="5" w:name="_niguk7uhq68n" w:colFirst="0" w:colLast="0"/>
       <w:bookmarkEnd w:id="5"/>
       <w:r>
-        <w:t>[insert method/function/class/object name here]</w:t>
+        <w:t>[</w:t>
+      </w:r>
+      <w:r>
+        <w:t>BrowserRouter from ‘react-router-dom’</w:t>
+      </w:r>
+      <w:r>
+        <w:t>]</w:t>
       </w:r>
     </w:p>
     <w:p>
@@ -712,10 +706,7 @@
               <w:spacing w:line="240" w:lineRule="auto"/>
             </w:pPr>
             <w:r>
-              <w:t>Replace this text with some that answers the</w:t>
-            </w:r>
-            <w:r>
-              <w:t xml:space="preserve"> following questions for the above tech:</w:t>
+              <w:t>Replace this text with some that answers the following questions for the above tech:</w:t>
             </w:r>
           </w:p>
           <w:p>
@@ -735,7 +726,16 @@
               <w:spacing w:line="240" w:lineRule="auto"/>
             </w:pPr>
             <w:r>
-              <w:t>What does this tech do for you in your project?</w:t>
+              <w:t>BrowserRouter adds front-end side routing</w:t>
+            </w:r>
+            <w:r>
+              <w:t xml:space="preserve"> logic atop of react app</w:t>
+            </w:r>
+            <w:r>
+              <w:t>, specifically a browser-side routing</w:t>
+            </w:r>
+            <w:r>
+              <w:t>, by adding the component wrapping around react App component.</w:t>
             </w:r>
           </w:p>
           <w:p>
@@ -755,7 +755,7 @@
               <w:spacing w:line="240" w:lineRule="auto"/>
             </w:pPr>
             <w:r>
-              <w:t>Where specifically is this tech used in your project? Give us some details like file location and line number, if applicable. If too cumbersome, a general description of where it’s used for a given purpose is fine as well.</w:t>
+              <w:t xml:space="preserve">The component is used in index.js located under /frontend/src. </w:t>
             </w:r>
           </w:p>
         </w:tc>
@@ -898,14 +898,7 @@
           <w:rFonts w:ascii="Arial Unicode MS" w:eastAsia="Arial Unicode MS" w:hAnsi="Arial Unicode MS" w:cs="Arial Unicode MS"/>
           <w:color w:val="00BCFF"/>
         </w:rPr>
-        <w:t>˚★</w:t>
-      </w:r>
-      <w:r>
-        <w:rPr>
-          <w:rFonts w:ascii="Arial Unicode MS" w:eastAsia="Arial Unicode MS" w:hAnsi="Arial Unicode MS" w:cs="Arial Unicode MS"/>
-          <w:color w:val="00BCFF"/>
-        </w:rPr>
-        <w:t>彡</w:t>
+        <w:t>˚★彡</w:t>
       </w:r>
       <w:r>
         <w:rPr>
@@ -1012,16 +1005,7 @@
               <w:spacing w:line="240" w:lineRule="auto"/>
             </w:pPr>
             <w:r>
-              <w:t xml:space="preserve">How does this technology do what it does for you in the </w:t>
-            </w:r>
-            <w:r>
-              <w:rPr>
-                <w:b/>
-              </w:rPr>
-              <w:t>Purpose</w:t>
-            </w:r>
-            <w:r>
-              <w:t xml:space="preserve"> section of this report? Please explain this in detail, starting from after the TCP socket is created. Remember, to be allowed to use a technology in your project, you must be able to know how it works.</w:t>
+              <w:t>Instead of retrieving separate http request for different pages, client side routing doesn’t send out frequent http request to the server.</w:t>
             </w:r>
           </w:p>
           <w:p>
@@ -1041,10 +1025,7 @@
               <w:spacing w:line="240" w:lineRule="auto"/>
             </w:pPr>
             <w:r>
-              <w:t>Where is the specific code that does what you use the</w:t>
-            </w:r>
-            <w:r>
-              <w:t xml:space="preserve"> tech for? You </w:t>
+              <w:t xml:space="preserve">Where is the specific code that does what you use the tech for? You </w:t>
             </w:r>
             <w:r>
               <w:rPr>
@@ -1067,19 +1048,7 @@
               <w:spacing w:line="240" w:lineRule="auto"/>
             </w:pPr>
             <w:r>
-              <w:t xml:space="preserve">If there is more than one step in the chain of calls </w:t>
-            </w:r>
-            <w:r>
-              <w:rPr>
-                <w:i/>
-              </w:rPr>
-              <w:t>(hint: there will be)</w:t>
-            </w:r>
-            <w:r>
-              <w:t>, you must provide links for the entire chain of calls fro</w:t>
-            </w:r>
-            <w:r>
-              <w:t>m your code, to the library code that actually accomplishes the task for you.</w:t>
+              <w:t>The component uses HTML 5’s history API to manage client-side routing including, url matching, history manipulation, etc.</w:t>
             </w:r>
           </w:p>
           <w:p>
@@ -1092,10 +1061,7 @@
               <w:spacing w:line="240" w:lineRule="auto"/>
             </w:pPr>
             <w:r>
-              <w:t>Example: If you use an object of type HttpRequest in your code which contains the headers of the request, you must show exactly how that object parsed the original headers from t</w:t>
-            </w:r>
-            <w:r>
-              <w:t>he TCP socket. This will often involve tracing through multiple libraries and you must show the entire trace through all these libraries with links to all the involved code.</w:t>
+              <w:t>The code bas</w:t>
             </w:r>
           </w:p>
           <w:p>
@@ -1151,7 +1117,13 @@
       <w:bookmarkEnd w:id="8"/>
       <w:r>
         <w:lastRenderedPageBreak/>
-        <w:t>[insert method/function/class/object name here]</w:t>
+        <w:t>[</w:t>
+      </w:r>
+      <w:r>
+        <w:t>Routes from ‘react-router-dom’</w:t>
+      </w:r>
+      <w:r>
+        <w:t>]</w:t>
       </w:r>
     </w:p>
     <w:p>
@@ -1216,7 +1188,10 @@
               <w:spacing w:line="240" w:lineRule="auto"/>
             </w:pPr>
             <w:r>
-              <w:t>What does this tech do for you in your project?</w:t>
+              <w:t xml:space="preserve">Routes simply sets up router similar to the router with switch statement. </w:t>
+            </w:r>
+            <w:r>
+              <w:t xml:space="preserve">Whenever the BrowserRouter received arbitrary URL from the user, it will iterate of all the given conditions (urls) and redirects (render) the view to the corresponding component view. </w:t>
             </w:r>
           </w:p>
           <w:p>
@@ -1229,10 +1204,13 @@
               <w:spacing w:line="240" w:lineRule="auto"/>
             </w:pPr>
             <w:r>
-              <w:t xml:space="preserve">Where specifically is this tech used in your project? Give us some </w:t>
-            </w:r>
-            <w:r>
-              <w:t>details like file location and line number, if applicable. If too cumbersome, a general description of where it’s used for a given purpose is fine as well.</w:t>
+              <w:t xml:space="preserve">The component is used in </w:t>
+            </w:r>
+            <w:r>
+              <w:t>App.jsx</w:t>
+            </w:r>
+            <w:r>
+              <w:t xml:space="preserve"> located under /frontend/src.</w:t>
             </w:r>
           </w:p>
         </w:tc>
@@ -1375,14 +1353,7 @@
           <w:rFonts w:ascii="Arial Unicode MS" w:eastAsia="Arial Unicode MS" w:hAnsi="Arial Unicode MS" w:cs="Arial Unicode MS"/>
           <w:color w:val="00BCFF"/>
         </w:rPr>
-        <w:t>˚★</w:t>
-      </w:r>
-      <w:r>
-        <w:rPr>
-          <w:rFonts w:ascii="Arial Unicode MS" w:eastAsia="Arial Unicode MS" w:hAnsi="Arial Unicode MS" w:cs="Arial Unicode MS"/>
-          <w:color w:val="00BCFF"/>
-        </w:rPr>
-        <w:t>彡</w:t>
+        <w:t>˚★彡</w:t>
       </w:r>
       <w:r>
         <w:rPr>
@@ -1475,19 +1446,7 @@
               <w:spacing w:line="240" w:lineRule="auto"/>
             </w:pPr>
             <w:r>
-              <w:t xml:space="preserve">How does this technology do what it does for you in the </w:t>
-            </w:r>
-            <w:r>
-              <w:rPr>
-                <w:b/>
-              </w:rPr>
-              <w:t>Purpose</w:t>
-            </w:r>
-            <w:r>
-              <w:t xml:space="preserve"> section of this report? Please explain this in detail, starting from a</w:t>
-            </w:r>
-            <w:r>
-              <w:t>fter the TCP socket is created. Remember, to be allowed to use a technology in your project, you must be able to know how it works.</w:t>
+              <w:t xml:space="preserve">This component replaces typical router used in the backend of the app. </w:t>
             </w:r>
           </w:p>
           <w:p>
@@ -1510,10 +1469,7 @@
               <w:t>must</w:t>
             </w:r>
             <w:r>
-              <w:t xml:space="preserve"> provide a link to the specific file in the reposito</w:t>
-            </w:r>
-            <w:r>
-              <w:t>ry for your tech with a line number or number range.</w:t>
+              <w:t xml:space="preserve"> provide a link to the specific file in the repository for your tech with a line number or number range.</w:t>
             </w:r>
           </w:p>
           <w:p>
@@ -1526,35 +1482,28 @@
               <w:spacing w:line="240" w:lineRule="auto"/>
             </w:pPr>
             <w:r>
-              <w:t xml:space="preserve">If there is more than one step in the chain of calls </w:t>
-            </w:r>
-            <w:r>
-              <w:rPr>
-                <w:i/>
-              </w:rPr>
-              <w:t>(hint: there will be)</w:t>
-            </w:r>
-            <w:r>
-              <w:t>, you must provide links for the entire chain of calls from your code, to the library code that actually accomplishes the task fo</w:t>
-            </w:r>
-            <w:r>
-              <w:t>r you.</w:t>
-            </w:r>
-          </w:p>
-          <w:p>
-            <w:pPr>
-              <w:widowControl w:val="0"/>
-              <w:numPr>
-                <w:ilvl w:val="1"/>
-                <w:numId w:val="5"/>
-              </w:numPr>
-              <w:spacing w:line="240" w:lineRule="auto"/>
-            </w:pPr>
-            <w:r>
-              <w:t>Example: If you use an object of type HttpRequest in your code which contains the headers of the request, you must show exactly how that object parsed the original headers from the TCP socket. This will often involve tracing through multiple librari</w:t>
-            </w:r>
-            <w:r>
-              <w:t>es and you must show the entire trace through all these libraries with links to all the involved code.</w:t>
+              <w:t xml:space="preserve">The code is located under the </w:t>
+            </w:r>
+            <w:r>
+              <w:t>/node_modules/react-router/</w:t>
+            </w:r>
+            <w:r>
+              <w:t>index</w:t>
+            </w:r>
+            <w:r>
+              <w:t>.d</w:t>
+            </w:r>
+            <w:r>
+              <w:t>.ts (library’s entry point)</w:t>
+            </w:r>
+            <w:r>
+              <w:t xml:space="preserve"> under the </w:t>
+            </w:r>
+            <w:r>
+              <w:t xml:space="preserve">. The description as follows: </w:t>
+            </w:r>
+            <w:r>
+              <w:t>A container for a nested tree of &lt;Route&gt; elements that renders the branch that best matches the current location.</w:t>
             </w:r>
           </w:p>
           <w:p>
@@ -1589,7 +1538,13 @@
       <w:bookmarkEnd w:id="11"/>
       <w:r>
         <w:lastRenderedPageBreak/>
-        <w:t>[insert method/function/class/object name here]</w:t>
+        <w:t>[</w:t>
+      </w:r>
+      <w:r>
+        <w:t>Route from ‘react-router-dom’</w:t>
+      </w:r>
+      <w:r>
+        <w:t>]</w:t>
       </w:r>
     </w:p>
     <w:p>
@@ -1654,7 +1609,7 @@
               <w:spacing w:line="240" w:lineRule="auto"/>
             </w:pPr>
             <w:r>
-              <w:t>What does this tech do for you in your project?</w:t>
+              <w:t>Declares an element that should be rendered at a certain URL path.</w:t>
             </w:r>
           </w:p>
           <w:p>
@@ -1667,10 +1622,7 @@
               <w:spacing w:line="240" w:lineRule="auto"/>
             </w:pPr>
             <w:r>
-              <w:t>Where specifically is this tech used in your project? Give us some details like file location and line number, if applicabl</w:t>
-            </w:r>
-            <w:r>
-              <w:t>e. If too cumbersome, a general description of where it’s used for a given purpose is fine as well.</w:t>
+              <w:t>The component is used in App.jsx located under /frontend/src.</w:t>
             </w:r>
           </w:p>
         </w:tc>
@@ -1813,14 +1765,7 @@
           <w:rFonts w:ascii="Arial Unicode MS" w:eastAsia="Arial Unicode MS" w:hAnsi="Arial Unicode MS" w:cs="Arial Unicode MS"/>
           <w:color w:val="00BCFF"/>
         </w:rPr>
-        <w:t>˚★</w:t>
-      </w:r>
-      <w:r>
-        <w:rPr>
-          <w:rFonts w:ascii="Arial Unicode MS" w:eastAsia="Arial Unicode MS" w:hAnsi="Arial Unicode MS" w:cs="Arial Unicode MS"/>
-          <w:color w:val="00BCFF"/>
-        </w:rPr>
-        <w:t>彡</w:t>
+        <w:t>˚★彡</w:t>
       </w:r>
       <w:r>
         <w:rPr>
@@ -1913,19 +1858,7 @@
               <w:spacing w:line="240" w:lineRule="auto"/>
             </w:pPr>
             <w:r>
-              <w:t xml:space="preserve">How does this technology do what it does for you in the </w:t>
-            </w:r>
-            <w:r>
-              <w:rPr>
-                <w:b/>
-              </w:rPr>
-              <w:t>Purpose</w:t>
-            </w:r>
-            <w:r>
-              <w:t xml:space="preserve"> section of this report? Please explain this in detail, starting from a</w:t>
-            </w:r>
-            <w:r>
-              <w:t>fter the TCP socket is created. Remember, to be allowed to use a technology in your project, you must be able to know how it works.</w:t>
+              <w:t xml:space="preserve">Instead of sending out individual http response to the client sides, react app will render corresponding component view based on user’s current url. </w:t>
             </w:r>
           </w:p>
           <w:p>
@@ -1948,10 +1881,7 @@
               <w:t>must</w:t>
             </w:r>
             <w:r>
-              <w:t xml:space="preserve"> provide a link to the specific file in the reposito</w:t>
-            </w:r>
-            <w:r>
-              <w:t>ry for your tech with a line number or number range.</w:t>
+              <w:t xml:space="preserve"> provide a link to the specific file in the repository for your tech with a line number or number range.</w:t>
             </w:r>
           </w:p>
           <w:p>
@@ -1964,50 +1894,28 @@
               <w:spacing w:line="240" w:lineRule="auto"/>
             </w:pPr>
             <w:r>
-              <w:t xml:space="preserve">If there is more than one step in the chain of calls </w:t>
-            </w:r>
-            <w:r>
-              <w:rPr>
-                <w:i/>
-              </w:rPr>
-              <w:t>(hint: there will be)</w:t>
-            </w:r>
-            <w:r>
-              <w:t>, you must provide links for the entire chain of calls from your code, to the library code that actually accomplishes the task for you.</w:t>
-            </w:r>
-          </w:p>
-          <w:p>
-            <w:pPr>
-              <w:widowControl w:val="0"/>
-              <w:numPr>
-                <w:ilvl w:val="1"/>
-                <w:numId w:val="5"/>
-              </w:numPr>
-              <w:spacing w:line="240" w:lineRule="auto"/>
-            </w:pPr>
-            <w:r>
-              <w:t xml:space="preserve">Example: If you use an object of type HttpRequest in your code which contains the headers of the request, you must show </w:t>
-            </w:r>
-            <w:r>
-              <w:t>exactly how that object parsed the original headers from the TCP socket. This will often involve tracing through multiple libraries and you must show the entire trace through all these libraries with links to all the involved code.</w:t>
-            </w:r>
-          </w:p>
-          <w:p>
-            <w:pPr>
-              <w:widowControl w:val="0"/>
-              <w:spacing w:line="240" w:lineRule="auto"/>
-            </w:pPr>
-          </w:p>
-          <w:p>
-            <w:pPr>
-              <w:widowControl w:val="0"/>
-              <w:spacing w:line="240" w:lineRule="auto"/>
-            </w:pPr>
-            <w:r>
-              <w:t xml:space="preserve">*This section may grow </w:t>
-            </w:r>
-            <w:r>
-              <w:t>beyond the page for many features.</w:t>
+              <w:t xml:space="preserve">The code is located under the /node_modules/react-router/index.d.ts (library’s entry point) under the . The description as follows: </w:t>
+            </w:r>
+            <w:r>
+              <w:t xml:space="preserve">Declares </w:t>
+            </w:r>
+            <w:r>
+              <w:t>an element that should be rendered at a certain URL path.</w:t>
+            </w:r>
+          </w:p>
+          <w:p>
+            <w:pPr>
+              <w:widowControl w:val="0"/>
+              <w:spacing w:line="240" w:lineRule="auto"/>
+            </w:pPr>
+          </w:p>
+          <w:p>
+            <w:pPr>
+              <w:widowControl w:val="0"/>
+              <w:spacing w:line="240" w:lineRule="auto"/>
+            </w:pPr>
+            <w:r>
+              <w:t>*This section may grow beyond the page for many features.</w:t>
             </w:r>
           </w:p>
           <w:p>
@@ -2027,7 +1935,16 @@
       <w:bookmarkEnd w:id="14"/>
       <w:r>
         <w:lastRenderedPageBreak/>
-        <w:t>[insert method/function/class/object name here]</w:t>
+        <w:t>[</w:t>
+      </w:r>
+      <w:r>
+        <w:t xml:space="preserve">Left for the future </w:t>
+      </w:r>
+      <w:r>
+        <w:t>usage</w:t>
+      </w:r>
+      <w:r>
+        <w:t>]</w:t>
       </w:r>
     </w:p>
     <w:p>
@@ -2105,10 +2022,7 @@
               <w:spacing w:line="240" w:lineRule="auto"/>
             </w:pPr>
             <w:r>
-              <w:t>Where specifically is this tec</w:t>
-            </w:r>
-            <w:r>
-              <w:t>h used in your project? Give us some details like file location and line number, if applicable. If too cumbersome, a general description of where it’s used for a given purpose is fine as well.</w:t>
+              <w:t>Where specifically is this tech used in your project? Give us some details like file location and line number, if applicable. If too cumbersome, a general description of where it’s used for a given purpose is fine as well.</w:t>
             </w:r>
           </w:p>
         </w:tc>
@@ -2251,14 +2165,7 @@
           <w:rFonts w:ascii="Arial Unicode MS" w:eastAsia="Arial Unicode MS" w:hAnsi="Arial Unicode MS" w:cs="Arial Unicode MS"/>
           <w:color w:val="00BCFF"/>
         </w:rPr>
-        <w:t>˚★</w:t>
-      </w:r>
-      <w:r>
-        <w:rPr>
-          <w:rFonts w:ascii="Arial Unicode MS" w:eastAsia="Arial Unicode MS" w:hAnsi="Arial Unicode MS" w:cs="Arial Unicode MS"/>
-          <w:color w:val="00BCFF"/>
-        </w:rPr>
-        <w:t>彡</w:t>
+        <w:t>˚★彡</w:t>
       </w:r>
       <w:r>
         <w:rPr>
@@ -2360,10 +2267,7 @@
               <w:t>Purpose</w:t>
             </w:r>
             <w:r>
-              <w:t xml:space="preserve"> section of this report? Please explain this in detail, starting from a</w:t>
-            </w:r>
-            <w:r>
-              <w:t>fter the TCP socket is created. Remember, to be allowed to use a technology in your project, you must be able to know how it works.</w:t>
+              <w:t xml:space="preserve"> section of this report? Please explain this in detail, starting from after the TCP socket is created. Remember, to be allowed to use a technology in your project, you must be able to know how it works.</w:t>
             </w:r>
           </w:p>
           <w:p>
@@ -2386,10 +2290,7 @@
               <w:t>must</w:t>
             </w:r>
             <w:r>
-              <w:t xml:space="preserve"> provide a link to the specific file in the reposito</w:t>
-            </w:r>
-            <w:r>
-              <w:t>ry for your tech with a line number or number range.</w:t>
+              <w:t xml:space="preserve"> provide a link to the specific file in the repository for your tech with a line number or number range.</w:t>
             </w:r>
           </w:p>
           <w:p>
@@ -2411,10 +2312,7 @@
               <w:t>(hint: there will be)</w:t>
             </w:r>
             <w:r>
-              <w:t>, you must provide links for the entire chain of calls from your code, to the library code that actually accomplishes the task fo</w:t>
-            </w:r>
-            <w:r>
-              <w:t>r you.</w:t>
+              <w:t>, you must provide links for the entire chain of calls from your code, to the library code that actually accomplishes the task for you.</w:t>
             </w:r>
           </w:p>
           <w:p>
@@ -2427,10 +2325,7 @@
               <w:spacing w:line="240" w:lineRule="auto"/>
             </w:pPr>
             <w:r>
-              <w:t>Example: If you use an object of type HttpRequest in your code which contains the headers of the request, you must show exactly how that object parsed the original headers from the TCP socket. This will often involve tracing through multiple librari</w:t>
-            </w:r>
-            <w:r>
-              <w:t>es and you must show the entire trace through all these libraries with links to all the involved code.</w:t>
+              <w:t>Example: If you use an object of type HttpRequest in your code which contains the headers of the request, you must show exactly how that object parsed the original headers from the TCP socket. This will often involve tracing through multiple libraries and you must show the entire trace through all these libraries with links to all the involved code.</w:t>
             </w:r>
           </w:p>
           <w:p>
@@ -3755,6 +3650,7 @@
   <w:style w:type="paragraph" w:default="1" w:styleId="Normal">
     <w:name w:val="Normal"/>
     <w:qFormat/>
+    <w:rsid w:val="005F6369"/>
   </w:style>
   <w:style w:type="paragraph" w:styleId="Heading1">
     <w:name w:val="heading 1"/>

</xml_diff>